<commit_message>
Changed wording, "passphrase" changed to "letters" in all spots.
</commit_message>
<xml_diff>
--- a/Documentation/G2GA1 Cipher - Design.docx
+++ b/Documentation/G2GA1 Cipher - Design.docx
@@ -637,7 +637,19 @@
         <w:rPr>
           <w:rFonts w:ascii="Verdana" w:hAnsi="Verdana"/>
         </w:rPr>
-        <w:t>: A string containing the passphrase used to encrypt the encoded ordered pair string from Round 3.</w:t>
+        <w:t xml:space="preserve">: A string containing the </w:t>
+      </w:r>
+      <w:r>
+        <w:rPr>
+          <w:rFonts w:ascii="Verdana" w:hAnsi="Verdana"/>
+        </w:rPr>
+        <w:t>letters</w:t>
+      </w:r>
+      <w:r>
+        <w:rPr>
+          <w:rFonts w:ascii="Verdana" w:hAnsi="Verdana"/>
+        </w:rPr>
+        <w:t xml:space="preserve"> used to encrypt the encoded ordered pair string from Round 3.</w:t>
       </w:r>
     </w:p>
     <w:p>
@@ -1355,7 +1367,19 @@
         <w:rPr>
           <w:rFonts w:ascii="Verdana" w:hAnsi="Verdana"/>
         </w:rPr>
-        <w:t>: A string containing the passphrase used to decrypt the encoded ordered pair string from Round 1.</w:t>
+        <w:t xml:space="preserve">: A string containing the </w:t>
+      </w:r>
+      <w:r>
+        <w:rPr>
+          <w:rFonts w:ascii="Verdana" w:hAnsi="Verdana"/>
+        </w:rPr>
+        <w:t>letters</w:t>
+      </w:r>
+      <w:r>
+        <w:rPr>
+          <w:rFonts w:ascii="Verdana" w:hAnsi="Verdana"/>
+        </w:rPr>
+        <w:t xml:space="preserve"> used to decrypt the encoded ordered pair string from Round 1.</w:t>
       </w:r>
     </w:p>
     <w:p>
@@ -2466,10 +2490,24 @@
       <w:rFonts w:cs="OpenSymbol"/>
     </w:rPr>
   </w:style>
-  <w:style w:styleId="style25" w:type="paragraph">
+  <w:style w:styleId="style25" w:type="character">
+    <w:name w:val="ListLabel 9"/>
+    <w:next w:val="style25"/>
+    <w:rPr>
+      <w:rFonts w:cs="Symbol"/>
+    </w:rPr>
+  </w:style>
+  <w:style w:styleId="style26" w:type="character">
+    <w:name w:val="ListLabel 10"/>
+    <w:next w:val="style26"/>
+    <w:rPr>
+      <w:rFonts w:cs="OpenSymbol"/>
+    </w:rPr>
+  </w:style>
+  <w:style w:styleId="style27" w:type="paragraph">
     <w:name w:val="Heading"/>
     <w:basedOn w:val="style0"/>
-    <w:next w:val="style26"/>
+    <w:next w:val="style28"/>
     <w:pPr>
       <w:keepNext/>
       <w:spacing w:after="120" w:before="240"/>
@@ -2481,27 +2519,27 @@
       <w:szCs w:val="28"/>
     </w:rPr>
   </w:style>
-  <w:style w:styleId="style26" w:type="paragraph">
+  <w:style w:styleId="style28" w:type="paragraph">
     <w:name w:val="Text Body"/>
     <w:basedOn w:val="style0"/>
-    <w:next w:val="style26"/>
+    <w:next w:val="style28"/>
     <w:pPr>
       <w:spacing w:after="120" w:before="0"/>
       <w:contextualSpacing w:val="false"/>
     </w:pPr>
     <w:rPr/>
   </w:style>
-  <w:style w:styleId="style27" w:type="paragraph">
+  <w:style w:styleId="style29" w:type="paragraph">
     <w:name w:val="List"/>
-    <w:basedOn w:val="style26"/>
-    <w:next w:val="style27"/>
+    <w:basedOn w:val="style28"/>
+    <w:next w:val="style29"/>
     <w:pPr/>
     <w:rPr/>
   </w:style>
-  <w:style w:styleId="style28" w:type="paragraph">
+  <w:style w:styleId="style30" w:type="paragraph">
     <w:name w:val="Caption"/>
     <w:basedOn w:val="style0"/>
-    <w:next w:val="style28"/>
+    <w:next w:val="style30"/>
     <w:pPr>
       <w:suppressLineNumbers/>
       <w:spacing w:after="120" w:before="120"/>
@@ -2514,19 +2552,19 @@
       <w:szCs w:val="24"/>
     </w:rPr>
   </w:style>
-  <w:style w:styleId="style29" w:type="paragraph">
+  <w:style w:styleId="style31" w:type="paragraph">
     <w:name w:val="Index"/>
     <w:basedOn w:val="style0"/>
-    <w:next w:val="style29"/>
+    <w:next w:val="style31"/>
     <w:pPr>
       <w:suppressLineNumbers/>
     </w:pPr>
     <w:rPr/>
   </w:style>
-  <w:style w:styleId="style30" w:type="paragraph">
+  <w:style w:styleId="style32" w:type="paragraph">
     <w:name w:val="caption"/>
     <w:basedOn w:val="style0"/>
-    <w:next w:val="style30"/>
+    <w:next w:val="style32"/>
     <w:pPr>
       <w:suppressLineNumbers/>
       <w:spacing w:after="120" w:before="120"/>

</xml_diff>